<commit_message>
Extract runs and text
</commit_message>
<xml_diff>
--- a/demo/assets/simple-template.docx
+++ b/demo/assets/simple-template.docx
@@ -1,6 +1,6 @@
 
 <file path=word/document.xml><?xml version="1.0" encoding="utf-8"?>
-<w:document xmlns:wpc="http://schemas.microsoft.com/office/word/2010/wordprocessingCanvas" xmlns:cx="http://schemas.microsoft.com/office/drawing/2014/chartex" xmlns:cx1="http://schemas.microsoft.com/office/drawing/2015/9/8/chartex" xmlns:cx2="http://schemas.microsoft.com/office/drawing/2015/10/21/chartex" xmlns:cx3="http://schemas.microsoft.com/office/drawing/2016/5/9/chartex" xmlns:cx4="http://schemas.microsoft.com/office/drawing/2016/5/10/chartex" xmlns:cx5="http://schemas.microsoft.com/office/drawing/2016/5/11/chartex" xmlns:cx6="http://schemas.microsoft.com/office/drawing/2016/5/12/chartex" xmlns:cx7="http://schemas.microsoft.com/office/drawing/2016/5/13/chartex" xmlns:cx8="http://schemas.microsoft.com/office/drawing/2016/5/14/chartex" xmlns:mc="http://schemas.openxmlformats.org/markup-compatibility/2006" xmlns:aink="http://schemas.microsoft.com/office/drawing/2016/ink" xmlns:am3d="http://schemas.microsoft.com/office/drawing/2017/model3d" xmlns:o="urn:schemas-microsoft-com:office:office" xmlns:oel="http://schemas.microsoft.com/office/2019/extlst" xmlns:r="http://schemas.openxmlformats.org/officeDocument/2006/relationships" xmlns:m="http://schemas.openxmlformats.org/officeDocument/2006/math" xmlns:v="urn:schemas-microsoft-com:vml" xmlns:wp14="http://schemas.microsoft.com/office/word/2010/wordprocessingDrawing" xmlns:wp="http://schemas.openxmlformats.org/drawingml/2006/wordprocessingDrawing" xmlns:w10="urn:schemas-microsoft-com:office:word" xmlns:w="http://schemas.openxmlformats.org/wordprocessingml/2006/main" xmlns:w14="http://schemas.microsoft.com/office/word/2010/wordml" xmlns:w15="http://schemas.microsoft.com/office/word/2012/wordml" xmlns:w16cex="http://schemas.microsoft.com/office/word/2018/wordml/cex" xmlns:w16cid="http://schemas.microsoft.com/office/word/2016/wordml/cid" xmlns:w16="http://schemas.microsoft.com/office/word/2018/wordml" xmlns:w16sdtdh="http://schemas.microsoft.com/office/word/2020/wordml/sdtdatahash" xmlns:w16se="http://schemas.microsoft.com/office/word/2015/wordml/symex" xmlns:wpg="http://schemas.microsoft.com/office/word/2010/wordprocessingGroup" xmlns:wpi="http://schemas.microsoft.com/office/word/2010/wordprocessingInk" xmlns:wne="http://schemas.microsoft.com/office/word/2006/wordml" xmlns:wps="http://schemas.microsoft.com/office/word/2010/wordprocessingShape" mc:Ignorable="w14 w15 w16se w16cid w16 w16cex w16sdtdh wp14">
+<w:document xmlns:wpc="http://schemas.microsoft.com/office/word/2010/wordprocessingCanvas" xmlns:mc="http://schemas.openxmlformats.org/markup-compatibility/2006" xmlns:o="urn:schemas-microsoft-com:office:office" xmlns:r="http://schemas.openxmlformats.org/officeDocument/2006/relationships" xmlns:m="http://schemas.openxmlformats.org/officeDocument/2006/math" xmlns:v="urn:schemas-microsoft-com:vml" xmlns:wp14="http://schemas.microsoft.com/office/word/2010/wordprocessingDrawing" xmlns:wp="http://schemas.openxmlformats.org/drawingml/2006/wordprocessingDrawing" xmlns:w10="urn:schemas-microsoft-com:office:word" xmlns:w="http://schemas.openxmlformats.org/wordprocessingml/2006/main" xmlns:w14="http://schemas.microsoft.com/office/word/2010/wordml" xmlns:w15="http://schemas.microsoft.com/office/word/2012/wordml" xmlns:wpg="http://schemas.microsoft.com/office/word/2010/wordprocessingGroup" xmlns:wpi="http://schemas.microsoft.com/office/word/2010/wordprocessingInk" xmlns:wne="http://schemas.microsoft.com/office/word/2006/wordml" xmlns:wps="http://schemas.microsoft.com/office/word/2010/wordprocessingShape" mc:Ignorable="w14 w15 wp14">
   <w:body>
     <w:p>
       <w:pPr>
@@ -13,11 +13,11 @@
     <w:p/>
     <w:p>
       <w:r>
-        <w:t xml:space="preserve">Hello </w:t>
+        <w:t>Hello {</w:t>
       </w:r>
       <w:proofErr w:type="gramStart"/>
       <w:r>
-        <w:t>{{ name</w:t>
+        <w:t>{ name</w:t>
       </w:r>
       <w:proofErr w:type="gramEnd"/>
       <w:r>
@@ -26,9 +26,12 @@
     </w:p>
     <w:p/>
     <w:p>
+      <w:r>
+        <w:t>{</w:t>
+      </w:r>
       <w:proofErr w:type="gramStart"/>
       <w:r>
-        <w:t xml:space="preserve">{{ </w:t>
+        <w:t xml:space="preserve">{ </w:t>
       </w:r>
       <w:proofErr w:type="spellStart"/>
       <w:r>
@@ -45,9 +48,12 @@
     </w:p>
     <w:p/>
     <w:p>
+      <w:r>
+        <w:t>{</w:t>
+      </w:r>
       <w:proofErr w:type="gramStart"/>
       <w:r>
-        <w:t>{{ table</w:t>
+        <w:t>{ table</w:t>
       </w:r>
       <w:proofErr w:type="gramEnd"/>
       <w:r>
@@ -55,10 +61,94 @@
       </w:r>
     </w:p>
     <w:p/>
+    <w:tbl>
+      <w:tblPr>
+        <w:tblStyle w:val="TableGrid"/>
+        <w:tblW w:w="0" w:type="auto"/>
+        <w:tblLook w:val="04A0" w:firstRow="1" w:lastRow="0" w:firstColumn="1" w:lastColumn="0" w:noHBand="0" w:noVBand="1"/>
+      </w:tblPr>
+      <w:tblGrid>
+        <w:gridCol w:w="3003"/>
+        <w:gridCol w:w="3003"/>
+        <w:gridCol w:w="3004"/>
+      </w:tblGrid>
+      <w:tr>
+        <w:tc>
+          <w:tcPr>
+            <w:tcW w:w="3003" w:type="dxa"/>
+          </w:tcPr>
+          <w:p>
+            <w:r>
+              <w:t>{{ table_heading_1 }}</w:t>
+            </w:r>
+          </w:p>
+        </w:tc>
+        <w:tc>
+          <w:tcPr>
+            <w:tcW w:w="3003" w:type="dxa"/>
+          </w:tcPr>
+          <w:p/>
+        </w:tc>
+        <w:tc>
+          <w:tcPr>
+            <w:tcW w:w="3004" w:type="dxa"/>
+          </w:tcPr>
+          <w:p/>
+        </w:tc>
+      </w:tr>
+      <w:tr>
+        <w:tc>
+          <w:tcPr>
+            <w:tcW w:w="3003" w:type="dxa"/>
+          </w:tcPr>
+          <w:p>
+            <w:r>
+              <w:t>Item: {{ item_1 }}</w:t>
+            </w:r>
+          </w:p>
+        </w:tc>
+        <w:tc>
+          <w:tcPr>
+            <w:tcW w:w="3003" w:type="dxa"/>
+          </w:tcPr>
+          <w:p/>
+        </w:tc>
+        <w:tc>
+          <w:tcPr>
+            <w:tcW w:w="3004" w:type="dxa"/>
+          </w:tcPr>
+          <w:p/>
+        </w:tc>
+      </w:tr>
+      <w:tr>
+        <w:tc>
+          <w:tcPr>
+            <w:tcW w:w="3003" w:type="dxa"/>
+          </w:tcPr>
+          <w:p/>
+        </w:tc>
+        <w:tc>
+          <w:tcPr>
+            <w:tcW w:w="3003" w:type="dxa"/>
+          </w:tcPr>
+          <w:p/>
+        </w:tc>
+        <w:tc>
+          <w:tcPr>
+            <w:tcW w:w="3004" w:type="dxa"/>
+          </w:tcPr>
+          <w:p/>
+        </w:tc>
+      </w:tr>
+    </w:tbl>
+    <w:p/>
+    <w:p/>
     <w:p>
       <w:r>
         <w:t>Thank you</w:t>
       </w:r>
+      <w:bookmarkStart w:id="0" w:name="_GoBack"/>
+      <w:bookmarkEnd w:id="0"/>
     </w:p>
     <w:sectPr>
       <w:pgSz w:w="11900" w:h="16840"/>
@@ -71,7 +161,7 @@
 </file>
 
 <file path=word/styles.xml><?xml version="1.0" encoding="utf-8"?>
-<w:styles xmlns:mc="http://schemas.openxmlformats.org/markup-compatibility/2006" xmlns:r="http://schemas.openxmlformats.org/officeDocument/2006/relationships" xmlns:w="http://schemas.openxmlformats.org/wordprocessingml/2006/main" xmlns:w14="http://schemas.microsoft.com/office/word/2010/wordml" xmlns:w15="http://schemas.microsoft.com/office/word/2012/wordml" xmlns:w16cex="http://schemas.microsoft.com/office/word/2018/wordml/cex" xmlns:w16cid="http://schemas.microsoft.com/office/word/2016/wordml/cid" xmlns:w16="http://schemas.microsoft.com/office/word/2018/wordml" xmlns:w16sdtdh="http://schemas.microsoft.com/office/word/2020/wordml/sdtdatahash" xmlns:w16se="http://schemas.microsoft.com/office/word/2015/wordml/symex" mc:Ignorable="w14 w15 w16se w16cid w16 w16cex w16sdtdh">
+<w:styles xmlns:mc="http://schemas.openxmlformats.org/markup-compatibility/2006" xmlns:r="http://schemas.openxmlformats.org/officeDocument/2006/relationships" xmlns:w="http://schemas.openxmlformats.org/wordprocessingml/2006/main" xmlns:w14="http://schemas.microsoft.com/office/word/2010/wordml" xmlns:w15="http://schemas.microsoft.com/office/word/2012/wordml" mc:Ignorable="w14 w15">
   <w:docDefaults>
     <w:rPrDefault>
       <w:rPr>
@@ -83,7 +173,7 @@
     </w:rPrDefault>
     <w:pPrDefault/>
   </w:docDefaults>
-  <w:latentStyles w:defLockedState="0" w:defUIPriority="99" w:defSemiHidden="0" w:defUnhideWhenUsed="0" w:defQFormat="0" w:count="376">
+  <w:latentStyles w:defLockedState="0" w:defUIPriority="99" w:defSemiHidden="0" w:defUnhideWhenUsed="0" w:defQFormat="0" w:count="371">
     <w:lsdException w:name="Normal" w:uiPriority="0" w:qFormat="1"/>
     <w:lsdException w:name="heading 1" w:uiPriority="9" w:qFormat="1"/>
     <w:lsdException w:name="heading 2" w:semiHidden="1" w:uiPriority="9" w:unhideWhenUsed="1" w:qFormat="1"/>
@@ -455,11 +545,6 @@
     <w:lsdException w:name="List Table 5 Dark Accent 6" w:uiPriority="50"/>
     <w:lsdException w:name="List Table 6 Colorful Accent 6" w:uiPriority="51"/>
     <w:lsdException w:name="List Table 7 Colorful Accent 6" w:uiPriority="52"/>
-    <w:lsdException w:name="Mention" w:semiHidden="1" w:unhideWhenUsed="1"/>
-    <w:lsdException w:name="Smart Hyperlink" w:semiHidden="1" w:unhideWhenUsed="1"/>
-    <w:lsdException w:name="Hashtag" w:semiHidden="1" w:unhideWhenUsed="1"/>
-    <w:lsdException w:name="Unresolved Mention" w:semiHidden="1" w:unhideWhenUsed="1"/>
-    <w:lsdException w:name="Smart Link" w:semiHidden="1" w:unhideWhenUsed="1"/>
   </w:latentStyles>
   <w:style w:type="paragraph" w:default="1" w:styleId="Normal">
     <w:name w:val="Normal"/>
@@ -524,6 +609,22 @@
       <w:sz w:val="56"/>
       <w:szCs w:val="56"/>
     </w:rPr>
+  </w:style>
+  <w:style w:type="table" w:styleId="TableGrid">
+    <w:name w:val="Table Grid"/>
+    <w:basedOn w:val="TableNormal"/>
+    <w:uiPriority w:val="39"/>
+    <w:rsid w:val="00EF161F"/>
+    <w:tblPr>
+      <w:tblBorders>
+        <w:top w:val="single" w:sz="4" w:space="0" w:color="auto"/>
+        <w:left w:val="single" w:sz="4" w:space="0" w:color="auto"/>
+        <w:bottom w:val="single" w:sz="4" w:space="0" w:color="auto"/>
+        <w:right w:val="single" w:sz="4" w:space="0" w:color="auto"/>
+        <w:insideH w:val="single" w:sz="4" w:space="0" w:color="auto"/>
+        <w:insideV w:val="single" w:sz="4" w:space="0" w:color="auto"/>
+      </w:tblBorders>
+    </w:tblPr>
   </w:style>
 </w:styles>
 </file>

</xml_diff>

<commit_message>
Allow for Paragraph and array patching
</commit_message>
<xml_diff>
--- a/demo/assets/simple-template.docx
+++ b/demo/assets/simple-template.docx
@@ -1,6 +1,6 @@
 
 <file path=word/document.xml><?xml version="1.0" encoding="utf-8"?>
-<w:document xmlns:wpc="http://schemas.microsoft.com/office/word/2010/wordprocessingCanvas" xmlns:mc="http://schemas.openxmlformats.org/markup-compatibility/2006" xmlns:o="urn:schemas-microsoft-com:office:office" xmlns:r="http://schemas.openxmlformats.org/officeDocument/2006/relationships" xmlns:m="http://schemas.openxmlformats.org/officeDocument/2006/math" xmlns:v="urn:schemas-microsoft-com:vml" xmlns:wp14="http://schemas.microsoft.com/office/word/2010/wordprocessingDrawing" xmlns:wp="http://schemas.openxmlformats.org/drawingml/2006/wordprocessingDrawing" xmlns:w10="urn:schemas-microsoft-com:office:word" xmlns:w="http://schemas.openxmlformats.org/wordprocessingml/2006/main" xmlns:w14="http://schemas.microsoft.com/office/word/2010/wordml" xmlns:w15="http://schemas.microsoft.com/office/word/2012/wordml" xmlns:wpg="http://schemas.microsoft.com/office/word/2010/wordprocessingGroup" xmlns:wpi="http://schemas.microsoft.com/office/word/2010/wordprocessingInk" xmlns:wne="http://schemas.microsoft.com/office/word/2006/wordml" xmlns:wps="http://schemas.microsoft.com/office/word/2010/wordprocessingShape" mc:Ignorable="w14 w15 wp14">
+<w:document xmlns:wpc="http://schemas.microsoft.com/office/word/2010/wordprocessingCanvas" xmlns:cx="http://schemas.microsoft.com/office/drawing/2014/chartex" xmlns:cx1="http://schemas.microsoft.com/office/drawing/2015/9/8/chartex" xmlns:cx2="http://schemas.microsoft.com/office/drawing/2015/10/21/chartex" xmlns:cx3="http://schemas.microsoft.com/office/drawing/2016/5/9/chartex" xmlns:cx4="http://schemas.microsoft.com/office/drawing/2016/5/10/chartex" xmlns:cx5="http://schemas.microsoft.com/office/drawing/2016/5/11/chartex" xmlns:cx6="http://schemas.microsoft.com/office/drawing/2016/5/12/chartex" xmlns:cx7="http://schemas.microsoft.com/office/drawing/2016/5/13/chartex" xmlns:cx8="http://schemas.microsoft.com/office/drawing/2016/5/14/chartex" xmlns:mc="http://schemas.openxmlformats.org/markup-compatibility/2006" xmlns:aink="http://schemas.microsoft.com/office/drawing/2016/ink" xmlns:am3d="http://schemas.microsoft.com/office/drawing/2017/model3d" xmlns:o="urn:schemas-microsoft-com:office:office" xmlns:oel="http://schemas.microsoft.com/office/2019/extlst" xmlns:r="http://schemas.openxmlformats.org/officeDocument/2006/relationships" xmlns:m="http://schemas.openxmlformats.org/officeDocument/2006/math" xmlns:v="urn:schemas-microsoft-com:vml" xmlns:wp14="http://schemas.microsoft.com/office/word/2010/wordprocessingDrawing" xmlns:wp="http://schemas.openxmlformats.org/drawingml/2006/wordprocessingDrawing" xmlns:w10="urn:schemas-microsoft-com:office:word" xmlns:w="http://schemas.openxmlformats.org/wordprocessingml/2006/main" xmlns:w14="http://schemas.microsoft.com/office/word/2010/wordml" xmlns:w15="http://schemas.microsoft.com/office/word/2012/wordml" xmlns:w16cex="http://schemas.microsoft.com/office/word/2018/wordml/cex" xmlns:w16cid="http://schemas.microsoft.com/office/word/2016/wordml/cid" xmlns:w16="http://schemas.microsoft.com/office/word/2018/wordml" xmlns:w16sdtdh="http://schemas.microsoft.com/office/word/2020/wordml/sdtdatahash" xmlns:w16se="http://schemas.microsoft.com/office/word/2015/wordml/symex" xmlns:wpg="http://schemas.microsoft.com/office/word/2010/wordprocessingGroup" xmlns:wpi="http://schemas.microsoft.com/office/word/2010/wordprocessingInk" xmlns:wne="http://schemas.microsoft.com/office/word/2006/wordml" xmlns:wps="http://schemas.microsoft.com/office/word/2010/wordprocessingShape" mc:Ignorable="w14 w15 w16se w16cid w16 w16cex w16sdtdh wp14">
   <w:body>
     <w:p>
       <w:pPr>
@@ -13,51 +13,22 @@
     <w:p/>
     <w:p>
       <w:r>
-        <w:t>Hello {</w:t>
+        <w:t>Hello {{ name }},</w:t>
       </w:r>
-      <w:proofErr w:type="gramStart"/>
       <w:r>
-        <w:t>{ name</w:t>
-      </w:r>
-      <w:proofErr w:type="gramEnd"/>
-      <w:r>
-        <w:t xml:space="preserve"> }},</w:t>
+        <w:t xml:space="preserve"> how are you?</w:t>
       </w:r>
     </w:p>
     <w:p/>
     <w:p>
       <w:r>
-        <w:t>{</w:t>
-      </w:r>
-      <w:proofErr w:type="gramStart"/>
-      <w:r>
-        <w:t xml:space="preserve">{ </w:t>
-      </w:r>
-      <w:proofErr w:type="spellStart"/>
-      <w:r>
-        <w:t>paragraph</w:t>
-      </w:r>
-      <w:proofErr w:type="gramEnd"/>
-      <w:r>
-        <w:t>_replace</w:t>
-      </w:r>
-      <w:proofErr w:type="spellEnd"/>
-      <w:r>
-        <w:t xml:space="preserve"> }}</w:t>
+        <w:t>{{ paragraph_replace }}</w:t>
       </w:r>
     </w:p>
     <w:p/>
     <w:p>
       <w:r>
-        <w:t>{</w:t>
-      </w:r>
-      <w:proofErr w:type="gramStart"/>
-      <w:r>
-        <w:t>{ table</w:t>
-      </w:r>
-      <w:proofErr w:type="gramEnd"/>
-      <w:r>
-        <w:t xml:space="preserve"> }}</w:t>
+        <w:t>{{ table }}</w:t>
       </w:r>
     </w:p>
     <w:p/>
@@ -147,8 +118,6 @@
       <w:r>
         <w:t>Thank you</w:t>
       </w:r>
-      <w:bookmarkStart w:id="0" w:name="_GoBack"/>
-      <w:bookmarkEnd w:id="0"/>
     </w:p>
     <w:sectPr>
       <w:pgSz w:w="11900" w:h="16840"/>
@@ -161,7 +130,7 @@
 </file>
 
 <file path=word/styles.xml><?xml version="1.0" encoding="utf-8"?>
-<w:styles xmlns:mc="http://schemas.openxmlformats.org/markup-compatibility/2006" xmlns:r="http://schemas.openxmlformats.org/officeDocument/2006/relationships" xmlns:w="http://schemas.openxmlformats.org/wordprocessingml/2006/main" xmlns:w14="http://schemas.microsoft.com/office/word/2010/wordml" xmlns:w15="http://schemas.microsoft.com/office/word/2012/wordml" mc:Ignorable="w14 w15">
+<w:styles xmlns:mc="http://schemas.openxmlformats.org/markup-compatibility/2006" xmlns:r="http://schemas.openxmlformats.org/officeDocument/2006/relationships" xmlns:w="http://schemas.openxmlformats.org/wordprocessingml/2006/main" xmlns:w14="http://schemas.microsoft.com/office/word/2010/wordml" xmlns:w15="http://schemas.microsoft.com/office/word/2012/wordml" xmlns:w16cex="http://schemas.microsoft.com/office/word/2018/wordml/cex" xmlns:w16cid="http://schemas.microsoft.com/office/word/2016/wordml/cid" xmlns:w16="http://schemas.microsoft.com/office/word/2018/wordml" xmlns:w16sdtdh="http://schemas.microsoft.com/office/word/2020/wordml/sdtdatahash" xmlns:w16se="http://schemas.microsoft.com/office/word/2015/wordml/symex" mc:Ignorable="w14 w15 w16se w16cid w16 w16cex w16sdtdh">
   <w:docDefaults>
     <w:rPrDefault>
       <w:rPr>
@@ -173,7 +142,7 @@
     </w:rPrDefault>
     <w:pPrDefault/>
   </w:docDefaults>
-  <w:latentStyles w:defLockedState="0" w:defUIPriority="99" w:defSemiHidden="0" w:defUnhideWhenUsed="0" w:defQFormat="0" w:count="371">
+  <w:latentStyles w:defLockedState="0" w:defUIPriority="99" w:defSemiHidden="0" w:defUnhideWhenUsed="0" w:defQFormat="0" w:count="376">
     <w:lsdException w:name="Normal" w:uiPriority="0" w:qFormat="1"/>
     <w:lsdException w:name="heading 1" w:uiPriority="9" w:qFormat="1"/>
     <w:lsdException w:name="heading 2" w:semiHidden="1" w:uiPriority="9" w:unhideWhenUsed="1" w:qFormat="1"/>
@@ -279,7 +248,6 @@
     <w:lsdException w:name="HTML Sample" w:semiHidden="1" w:unhideWhenUsed="1"/>
     <w:lsdException w:name="HTML Typewriter" w:semiHidden="1" w:unhideWhenUsed="1"/>
     <w:lsdException w:name="HTML Variable" w:semiHidden="1" w:unhideWhenUsed="1"/>
-    <w:lsdException w:name="Normal Table" w:semiHidden="1" w:unhideWhenUsed="1"/>
     <w:lsdException w:name="annotation subject" w:semiHidden="1" w:unhideWhenUsed="1"/>
     <w:lsdException w:name="No List" w:semiHidden="1" w:unhideWhenUsed="1"/>
     <w:lsdException w:name="Outline List 1" w:semiHidden="1" w:unhideWhenUsed="1"/>
@@ -322,11 +290,8 @@
     <w:lsdException w:name="Table Contemporary" w:semiHidden="1" w:unhideWhenUsed="1"/>
     <w:lsdException w:name="Table Elegant" w:semiHidden="1" w:unhideWhenUsed="1"/>
     <w:lsdException w:name="Table Professional" w:semiHidden="1" w:unhideWhenUsed="1"/>
-    <w:lsdException w:name="Table Subtle 1" w:semiHidden="1" w:unhideWhenUsed="1"/>
     <w:lsdException w:name="Table Subtle 2" w:semiHidden="1" w:unhideWhenUsed="1"/>
     <w:lsdException w:name="Table Web 1" w:semiHidden="1" w:unhideWhenUsed="1"/>
-    <w:lsdException w:name="Table Web 2" w:semiHidden="1" w:unhideWhenUsed="1"/>
-    <w:lsdException w:name="Table Web 3" w:semiHidden="1" w:unhideWhenUsed="1"/>
     <w:lsdException w:name="Balloon Text" w:semiHidden="1" w:unhideWhenUsed="1"/>
     <w:lsdException w:name="Table Grid" w:uiPriority="39"/>
     <w:lsdException w:name="Table Theme" w:semiHidden="1" w:unhideWhenUsed="1"/>
@@ -545,6 +510,11 @@
     <w:lsdException w:name="List Table 5 Dark Accent 6" w:uiPriority="50"/>
     <w:lsdException w:name="List Table 6 Colorful Accent 6" w:uiPriority="51"/>
     <w:lsdException w:name="List Table 7 Colorful Accent 6" w:uiPriority="52"/>
+    <w:lsdException w:name="Mention" w:semiHidden="1" w:unhideWhenUsed="1"/>
+    <w:lsdException w:name="Smart Hyperlink" w:semiHidden="1" w:unhideWhenUsed="1"/>
+    <w:lsdException w:name="Hashtag" w:semiHidden="1" w:unhideWhenUsed="1"/>
+    <w:lsdException w:name="Unresolved Mention" w:semiHidden="1" w:unhideWhenUsed="1"/>
+    <w:lsdException w:name="Smart Link" w:semiHidden="1" w:unhideWhenUsed="1"/>
   </w:latentStyles>
   <w:style w:type="paragraph" w:default="1" w:styleId="Normal">
     <w:name w:val="Normal"/>

</xml_diff>

<commit_message>
Allow for it to work with all xml files under word/
</commit_message>
<xml_diff>
--- a/demo/assets/simple-template.docx
+++ b/demo/assets/simple-template.docx
@@ -22,7 +22,15 @@
     <w:p/>
     <w:p>
       <w:r>
-        <w:t>{{ paragraph_replace }}</w:t>
+        <w:t xml:space="preserve">{{ </w:t>
+      </w:r>
+      <w:proofErr w:type="spellStart"/>
+      <w:r>
+        <w:t>paragraph_replace</w:t>
+      </w:r>
+      <w:proofErr w:type="spellEnd"/>
+      <w:r>
+        <w:t xml:space="preserve"> }}</w:t>
       </w:r>
     </w:p>
     <w:p/>
@@ -120,6 +128,12 @@
       </w:r>
     </w:p>
     <w:sectPr>
+      <w:headerReference w:type="even" r:id="rId6"/>
+      <w:headerReference w:type="default" r:id="rId7"/>
+      <w:footerReference w:type="even" r:id="rId8"/>
+      <w:footerReference w:type="default" r:id="rId9"/>
+      <w:headerReference w:type="first" r:id="rId10"/>
+      <w:footerReference w:type="first" r:id="rId11"/>
       <w:pgSz w:w="11900" w:h="16840"/>
       <w:pgMar w:top="1440" w:right="1440" w:bottom="1440" w:left="1440" w:header="708" w:footer="708" w:gutter="0"/>
       <w:cols w:space="708"/>
@@ -127,6 +141,132 @@
     </w:sectPr>
   </w:body>
 </w:document>
+</file>
+
+<file path=word/endnotes.xml><?xml version="1.0" encoding="utf-8"?>
+<w:endnotes xmlns:wpc="http://schemas.microsoft.com/office/word/2010/wordprocessingCanvas" xmlns:cx="http://schemas.microsoft.com/office/drawing/2014/chartex" xmlns:cx1="http://schemas.microsoft.com/office/drawing/2015/9/8/chartex" xmlns:cx2="http://schemas.microsoft.com/office/drawing/2015/10/21/chartex" xmlns:cx3="http://schemas.microsoft.com/office/drawing/2016/5/9/chartex" xmlns:cx4="http://schemas.microsoft.com/office/drawing/2016/5/10/chartex" xmlns:cx5="http://schemas.microsoft.com/office/drawing/2016/5/11/chartex" xmlns:cx6="http://schemas.microsoft.com/office/drawing/2016/5/12/chartex" xmlns:cx7="http://schemas.microsoft.com/office/drawing/2016/5/13/chartex" xmlns:cx8="http://schemas.microsoft.com/office/drawing/2016/5/14/chartex" xmlns:mc="http://schemas.openxmlformats.org/markup-compatibility/2006" xmlns:aink="http://schemas.microsoft.com/office/drawing/2016/ink" xmlns:am3d="http://schemas.microsoft.com/office/drawing/2017/model3d" xmlns:o="urn:schemas-microsoft-com:office:office" xmlns:oel="http://schemas.microsoft.com/office/2019/extlst" xmlns:r="http://schemas.openxmlformats.org/officeDocument/2006/relationships" xmlns:m="http://schemas.openxmlformats.org/officeDocument/2006/math" xmlns:v="urn:schemas-microsoft-com:vml" xmlns:wp14="http://schemas.microsoft.com/office/word/2010/wordprocessingDrawing" xmlns:wp="http://schemas.openxmlformats.org/drawingml/2006/wordprocessingDrawing" xmlns:w10="urn:schemas-microsoft-com:office:word" xmlns:w="http://schemas.openxmlformats.org/wordprocessingml/2006/main" xmlns:w14="http://schemas.microsoft.com/office/word/2010/wordml" xmlns:w15="http://schemas.microsoft.com/office/word/2012/wordml" xmlns:w16cex="http://schemas.microsoft.com/office/word/2018/wordml/cex" xmlns:w16cid="http://schemas.microsoft.com/office/word/2016/wordml/cid" xmlns:w16="http://schemas.microsoft.com/office/word/2018/wordml" xmlns:w16sdtdh="http://schemas.microsoft.com/office/word/2020/wordml/sdtdatahash" xmlns:w16se="http://schemas.microsoft.com/office/word/2015/wordml/symex" xmlns:wpg="http://schemas.microsoft.com/office/word/2010/wordprocessingGroup" xmlns:wpi="http://schemas.microsoft.com/office/word/2010/wordprocessingInk" xmlns:wne="http://schemas.microsoft.com/office/word/2006/wordml" xmlns:wps="http://schemas.microsoft.com/office/word/2010/wordprocessingShape" mc:Ignorable="w14 w15 w16se w16cid w16 w16cex w16sdtdh wp14">
+  <w:endnote w:type="separator" w:id="-1">
+    <w:p>
+      <w:r>
+        <w:separator/>
+      </w:r>
+    </w:p>
+  </w:endnote>
+  <w:endnote w:type="continuationSeparator" w:id="0">
+    <w:p>
+      <w:r>
+        <w:continuationSeparator/>
+      </w:r>
+    </w:p>
+  </w:endnote>
+</w:endnotes>
+</file>
+
+<file path=word/footer1.xml><?xml version="1.0" encoding="utf-8"?>
+<w:ftr xmlns:wpc="http://schemas.microsoft.com/office/word/2010/wordprocessingCanvas" xmlns:cx="http://schemas.microsoft.com/office/drawing/2014/chartex" xmlns:cx1="http://schemas.microsoft.com/office/drawing/2015/9/8/chartex" xmlns:cx2="http://schemas.microsoft.com/office/drawing/2015/10/21/chartex" xmlns:cx3="http://schemas.microsoft.com/office/drawing/2016/5/9/chartex" xmlns:cx4="http://schemas.microsoft.com/office/drawing/2016/5/10/chartex" xmlns:cx5="http://schemas.microsoft.com/office/drawing/2016/5/11/chartex" xmlns:cx6="http://schemas.microsoft.com/office/drawing/2016/5/12/chartex" xmlns:cx7="http://schemas.microsoft.com/office/drawing/2016/5/13/chartex" xmlns:cx8="http://schemas.microsoft.com/office/drawing/2016/5/14/chartex" xmlns:mc="http://schemas.openxmlformats.org/markup-compatibility/2006" xmlns:aink="http://schemas.microsoft.com/office/drawing/2016/ink" xmlns:am3d="http://schemas.microsoft.com/office/drawing/2017/model3d" xmlns:o="urn:schemas-microsoft-com:office:office" xmlns:oel="http://schemas.microsoft.com/office/2019/extlst" xmlns:r="http://schemas.openxmlformats.org/officeDocument/2006/relationships" xmlns:m="http://schemas.openxmlformats.org/officeDocument/2006/math" xmlns:v="urn:schemas-microsoft-com:vml" xmlns:wp14="http://schemas.microsoft.com/office/word/2010/wordprocessingDrawing" xmlns:wp="http://schemas.openxmlformats.org/drawingml/2006/wordprocessingDrawing" xmlns:w10="urn:schemas-microsoft-com:office:word" xmlns:w="http://schemas.openxmlformats.org/wordprocessingml/2006/main" xmlns:w14="http://schemas.microsoft.com/office/word/2010/wordml" xmlns:w15="http://schemas.microsoft.com/office/word/2012/wordml" xmlns:w16cex="http://schemas.microsoft.com/office/word/2018/wordml/cex" xmlns:w16cid="http://schemas.microsoft.com/office/word/2016/wordml/cid" xmlns:w16="http://schemas.microsoft.com/office/word/2018/wordml" xmlns:w16sdtdh="http://schemas.microsoft.com/office/word/2020/wordml/sdtdatahash" xmlns:w16se="http://schemas.microsoft.com/office/word/2015/wordml/symex" xmlns:wpg="http://schemas.microsoft.com/office/word/2010/wordprocessingGroup" xmlns:wpi="http://schemas.microsoft.com/office/word/2010/wordprocessingInk" xmlns:wne="http://schemas.microsoft.com/office/word/2006/wordml" xmlns:wps="http://schemas.microsoft.com/office/word/2010/wordprocessingShape" mc:Ignorable="w14 w15 w16se w16cid w16 w16cex w16sdtdh wp14">
+  <w:p>
+    <w:pPr>
+      <w:pStyle w:val="Footer"/>
+    </w:pPr>
+  </w:p>
+</w:ftr>
+</file>
+
+<file path=word/footer2.xml><?xml version="1.0" encoding="utf-8"?>
+<w:ftr xmlns:wpc="http://schemas.microsoft.com/office/word/2010/wordprocessingCanvas" xmlns:cx="http://schemas.microsoft.com/office/drawing/2014/chartex" xmlns:cx1="http://schemas.microsoft.com/office/drawing/2015/9/8/chartex" xmlns:cx2="http://schemas.microsoft.com/office/drawing/2015/10/21/chartex" xmlns:cx3="http://schemas.microsoft.com/office/drawing/2016/5/9/chartex" xmlns:cx4="http://schemas.microsoft.com/office/drawing/2016/5/10/chartex" xmlns:cx5="http://schemas.microsoft.com/office/drawing/2016/5/11/chartex" xmlns:cx6="http://schemas.microsoft.com/office/drawing/2016/5/12/chartex" xmlns:cx7="http://schemas.microsoft.com/office/drawing/2016/5/13/chartex" xmlns:cx8="http://schemas.microsoft.com/office/drawing/2016/5/14/chartex" xmlns:mc="http://schemas.openxmlformats.org/markup-compatibility/2006" xmlns:aink="http://schemas.microsoft.com/office/drawing/2016/ink" xmlns:am3d="http://schemas.microsoft.com/office/drawing/2017/model3d" xmlns:o="urn:schemas-microsoft-com:office:office" xmlns:oel="http://schemas.microsoft.com/office/2019/extlst" xmlns:r="http://schemas.openxmlformats.org/officeDocument/2006/relationships" xmlns:m="http://schemas.openxmlformats.org/officeDocument/2006/math" xmlns:v="urn:schemas-microsoft-com:vml" xmlns:wp14="http://schemas.microsoft.com/office/word/2010/wordprocessingDrawing" xmlns:wp="http://schemas.openxmlformats.org/drawingml/2006/wordprocessingDrawing" xmlns:w10="urn:schemas-microsoft-com:office:word" xmlns:w="http://schemas.openxmlformats.org/wordprocessingml/2006/main" xmlns:w14="http://schemas.microsoft.com/office/word/2010/wordml" xmlns:w15="http://schemas.microsoft.com/office/word/2012/wordml" xmlns:w16cex="http://schemas.microsoft.com/office/word/2018/wordml/cex" xmlns:w16cid="http://schemas.microsoft.com/office/word/2016/wordml/cid" xmlns:w16="http://schemas.microsoft.com/office/word/2018/wordml" xmlns:w16sdtdh="http://schemas.microsoft.com/office/word/2020/wordml/sdtdatahash" xmlns:w16se="http://schemas.microsoft.com/office/word/2015/wordml/symex" xmlns:wpg="http://schemas.microsoft.com/office/word/2010/wordprocessingGroup" xmlns:wpi="http://schemas.microsoft.com/office/word/2010/wordprocessingInk" xmlns:wne="http://schemas.microsoft.com/office/word/2006/wordml" xmlns:wps="http://schemas.microsoft.com/office/word/2010/wordprocessingShape" mc:Ignorable="w14 w15 w16se w16cid w16 w16cex w16sdtdh wp14">
+  <w:p>
+    <w:pPr>
+      <w:pStyle w:val="Footer"/>
+    </w:pPr>
+    <w:r>
+      <w:t xml:space="preserve">Footers can be {{ </w:t>
+    </w:r>
+    <w:proofErr w:type="spellStart"/>
+    <w:r>
+      <w:t>footer_text</w:t>
+    </w:r>
+    <w:proofErr w:type="spellEnd"/>
+    <w:r>
+      <w:t xml:space="preserve"> }} too!</w:t>
+    </w:r>
+  </w:p>
+</w:ftr>
+</file>
+
+<file path=word/footer3.xml><?xml version="1.0" encoding="utf-8"?>
+<w:ftr xmlns:wpc="http://schemas.microsoft.com/office/word/2010/wordprocessingCanvas" xmlns:cx="http://schemas.microsoft.com/office/drawing/2014/chartex" xmlns:cx1="http://schemas.microsoft.com/office/drawing/2015/9/8/chartex" xmlns:cx2="http://schemas.microsoft.com/office/drawing/2015/10/21/chartex" xmlns:cx3="http://schemas.microsoft.com/office/drawing/2016/5/9/chartex" xmlns:cx4="http://schemas.microsoft.com/office/drawing/2016/5/10/chartex" xmlns:cx5="http://schemas.microsoft.com/office/drawing/2016/5/11/chartex" xmlns:cx6="http://schemas.microsoft.com/office/drawing/2016/5/12/chartex" xmlns:cx7="http://schemas.microsoft.com/office/drawing/2016/5/13/chartex" xmlns:cx8="http://schemas.microsoft.com/office/drawing/2016/5/14/chartex" xmlns:mc="http://schemas.openxmlformats.org/markup-compatibility/2006" xmlns:aink="http://schemas.microsoft.com/office/drawing/2016/ink" xmlns:am3d="http://schemas.microsoft.com/office/drawing/2017/model3d" xmlns:o="urn:schemas-microsoft-com:office:office" xmlns:oel="http://schemas.microsoft.com/office/2019/extlst" xmlns:r="http://schemas.openxmlformats.org/officeDocument/2006/relationships" xmlns:m="http://schemas.openxmlformats.org/officeDocument/2006/math" xmlns:v="urn:schemas-microsoft-com:vml" xmlns:wp14="http://schemas.microsoft.com/office/word/2010/wordprocessingDrawing" xmlns:wp="http://schemas.openxmlformats.org/drawingml/2006/wordprocessingDrawing" xmlns:w10="urn:schemas-microsoft-com:office:word" xmlns:w="http://schemas.openxmlformats.org/wordprocessingml/2006/main" xmlns:w14="http://schemas.microsoft.com/office/word/2010/wordml" xmlns:w15="http://schemas.microsoft.com/office/word/2012/wordml" xmlns:w16cex="http://schemas.microsoft.com/office/word/2018/wordml/cex" xmlns:w16cid="http://schemas.microsoft.com/office/word/2016/wordml/cid" xmlns:w16="http://schemas.microsoft.com/office/word/2018/wordml" xmlns:w16sdtdh="http://schemas.microsoft.com/office/word/2020/wordml/sdtdatahash" xmlns:w16se="http://schemas.microsoft.com/office/word/2015/wordml/symex" xmlns:wpg="http://schemas.microsoft.com/office/word/2010/wordprocessingGroup" xmlns:wpi="http://schemas.microsoft.com/office/word/2010/wordprocessingInk" xmlns:wne="http://schemas.microsoft.com/office/word/2006/wordml" xmlns:wps="http://schemas.microsoft.com/office/word/2010/wordprocessingShape" mc:Ignorable="w14 w15 w16se w16cid w16 w16cex w16sdtdh wp14">
+  <w:p>
+    <w:pPr>
+      <w:pStyle w:val="Footer"/>
+    </w:pPr>
+  </w:p>
+</w:ftr>
+</file>
+
+<file path=word/footnotes.xml><?xml version="1.0" encoding="utf-8"?>
+<w:footnotes xmlns:wpc="http://schemas.microsoft.com/office/word/2010/wordprocessingCanvas" xmlns:cx="http://schemas.microsoft.com/office/drawing/2014/chartex" xmlns:cx1="http://schemas.microsoft.com/office/drawing/2015/9/8/chartex" xmlns:cx2="http://schemas.microsoft.com/office/drawing/2015/10/21/chartex" xmlns:cx3="http://schemas.microsoft.com/office/drawing/2016/5/9/chartex" xmlns:cx4="http://schemas.microsoft.com/office/drawing/2016/5/10/chartex" xmlns:cx5="http://schemas.microsoft.com/office/drawing/2016/5/11/chartex" xmlns:cx6="http://schemas.microsoft.com/office/drawing/2016/5/12/chartex" xmlns:cx7="http://schemas.microsoft.com/office/drawing/2016/5/13/chartex" xmlns:cx8="http://schemas.microsoft.com/office/drawing/2016/5/14/chartex" xmlns:mc="http://schemas.openxmlformats.org/markup-compatibility/2006" xmlns:aink="http://schemas.microsoft.com/office/drawing/2016/ink" xmlns:am3d="http://schemas.microsoft.com/office/drawing/2017/model3d" xmlns:o="urn:schemas-microsoft-com:office:office" xmlns:oel="http://schemas.microsoft.com/office/2019/extlst" xmlns:r="http://schemas.openxmlformats.org/officeDocument/2006/relationships" xmlns:m="http://schemas.openxmlformats.org/officeDocument/2006/math" xmlns:v="urn:schemas-microsoft-com:vml" xmlns:wp14="http://schemas.microsoft.com/office/word/2010/wordprocessingDrawing" xmlns:wp="http://schemas.openxmlformats.org/drawingml/2006/wordprocessingDrawing" xmlns:w10="urn:schemas-microsoft-com:office:word" xmlns:w="http://schemas.openxmlformats.org/wordprocessingml/2006/main" xmlns:w14="http://schemas.microsoft.com/office/word/2010/wordml" xmlns:w15="http://schemas.microsoft.com/office/word/2012/wordml" xmlns:w16cex="http://schemas.microsoft.com/office/word/2018/wordml/cex" xmlns:w16cid="http://schemas.microsoft.com/office/word/2016/wordml/cid" xmlns:w16="http://schemas.microsoft.com/office/word/2018/wordml" xmlns:w16sdtdh="http://schemas.microsoft.com/office/word/2020/wordml/sdtdatahash" xmlns:w16se="http://schemas.microsoft.com/office/word/2015/wordml/symex" xmlns:wpg="http://schemas.microsoft.com/office/word/2010/wordprocessingGroup" xmlns:wpi="http://schemas.microsoft.com/office/word/2010/wordprocessingInk" xmlns:wne="http://schemas.microsoft.com/office/word/2006/wordml" xmlns:wps="http://schemas.microsoft.com/office/word/2010/wordprocessingShape" mc:Ignorable="w14 w15 w16se w16cid w16 w16cex w16sdtdh wp14">
+  <w:footnote w:type="separator" w:id="-1">
+    <w:p>
+      <w:r>
+        <w:separator/>
+      </w:r>
+    </w:p>
+  </w:footnote>
+  <w:footnote w:type="continuationSeparator" w:id="0">
+    <w:p>
+      <w:r>
+        <w:continuationSeparator/>
+      </w:r>
+    </w:p>
+  </w:footnote>
+</w:footnotes>
+</file>
+
+<file path=word/header1.xml><?xml version="1.0" encoding="utf-8"?>
+<w:hdr xmlns:wpc="http://schemas.microsoft.com/office/word/2010/wordprocessingCanvas" xmlns:cx="http://schemas.microsoft.com/office/drawing/2014/chartex" xmlns:cx1="http://schemas.microsoft.com/office/drawing/2015/9/8/chartex" xmlns:cx2="http://schemas.microsoft.com/office/drawing/2015/10/21/chartex" xmlns:cx3="http://schemas.microsoft.com/office/drawing/2016/5/9/chartex" xmlns:cx4="http://schemas.microsoft.com/office/drawing/2016/5/10/chartex" xmlns:cx5="http://schemas.microsoft.com/office/drawing/2016/5/11/chartex" xmlns:cx6="http://schemas.microsoft.com/office/drawing/2016/5/12/chartex" xmlns:cx7="http://schemas.microsoft.com/office/drawing/2016/5/13/chartex" xmlns:cx8="http://schemas.microsoft.com/office/drawing/2016/5/14/chartex" xmlns:mc="http://schemas.openxmlformats.org/markup-compatibility/2006" xmlns:aink="http://schemas.microsoft.com/office/drawing/2016/ink" xmlns:am3d="http://schemas.microsoft.com/office/drawing/2017/model3d" xmlns:o="urn:schemas-microsoft-com:office:office" xmlns:oel="http://schemas.microsoft.com/office/2019/extlst" xmlns:r="http://schemas.openxmlformats.org/officeDocument/2006/relationships" xmlns:m="http://schemas.openxmlformats.org/officeDocument/2006/math" xmlns:v="urn:schemas-microsoft-com:vml" xmlns:wp14="http://schemas.microsoft.com/office/word/2010/wordprocessingDrawing" xmlns:wp="http://schemas.openxmlformats.org/drawingml/2006/wordprocessingDrawing" xmlns:w10="urn:schemas-microsoft-com:office:word" xmlns:w="http://schemas.openxmlformats.org/wordprocessingml/2006/main" xmlns:w14="http://schemas.microsoft.com/office/word/2010/wordml" xmlns:w15="http://schemas.microsoft.com/office/word/2012/wordml" xmlns:w16cex="http://schemas.microsoft.com/office/word/2018/wordml/cex" xmlns:w16cid="http://schemas.microsoft.com/office/word/2016/wordml/cid" xmlns:w16="http://schemas.microsoft.com/office/word/2018/wordml" xmlns:w16sdtdh="http://schemas.microsoft.com/office/word/2020/wordml/sdtdatahash" xmlns:w16se="http://schemas.microsoft.com/office/word/2015/wordml/symex" xmlns:wpg="http://schemas.microsoft.com/office/word/2010/wordprocessingGroup" xmlns:wpi="http://schemas.microsoft.com/office/word/2010/wordprocessingInk" xmlns:wne="http://schemas.microsoft.com/office/word/2006/wordml" xmlns:wps="http://schemas.microsoft.com/office/word/2010/wordprocessingShape" mc:Ignorable="w14 w15 w16se w16cid w16 w16cex w16sdtdh wp14">
+  <w:p>
+    <w:pPr>
+      <w:pStyle w:val="Header"/>
+    </w:pPr>
+  </w:p>
+</w:hdr>
+</file>
+
+<file path=word/header2.xml><?xml version="1.0" encoding="utf-8"?>
+<w:hdr xmlns:wpc="http://schemas.microsoft.com/office/word/2010/wordprocessingCanvas" xmlns:cx="http://schemas.microsoft.com/office/drawing/2014/chartex" xmlns:cx1="http://schemas.microsoft.com/office/drawing/2015/9/8/chartex" xmlns:cx2="http://schemas.microsoft.com/office/drawing/2015/10/21/chartex" xmlns:cx3="http://schemas.microsoft.com/office/drawing/2016/5/9/chartex" xmlns:cx4="http://schemas.microsoft.com/office/drawing/2016/5/10/chartex" xmlns:cx5="http://schemas.microsoft.com/office/drawing/2016/5/11/chartex" xmlns:cx6="http://schemas.microsoft.com/office/drawing/2016/5/12/chartex" xmlns:cx7="http://schemas.microsoft.com/office/drawing/2016/5/13/chartex" xmlns:cx8="http://schemas.microsoft.com/office/drawing/2016/5/14/chartex" xmlns:mc="http://schemas.openxmlformats.org/markup-compatibility/2006" xmlns:aink="http://schemas.microsoft.com/office/drawing/2016/ink" xmlns:am3d="http://schemas.microsoft.com/office/drawing/2017/model3d" xmlns:o="urn:schemas-microsoft-com:office:office" xmlns:oel="http://schemas.microsoft.com/office/2019/extlst" xmlns:r="http://schemas.openxmlformats.org/officeDocument/2006/relationships" xmlns:m="http://schemas.openxmlformats.org/officeDocument/2006/math" xmlns:v="urn:schemas-microsoft-com:vml" xmlns:wp14="http://schemas.microsoft.com/office/word/2010/wordprocessingDrawing" xmlns:wp="http://schemas.openxmlformats.org/drawingml/2006/wordprocessingDrawing" xmlns:w10="urn:schemas-microsoft-com:office:word" xmlns:w="http://schemas.openxmlformats.org/wordprocessingml/2006/main" xmlns:w14="http://schemas.microsoft.com/office/word/2010/wordml" xmlns:w15="http://schemas.microsoft.com/office/word/2012/wordml" xmlns:w16cex="http://schemas.microsoft.com/office/word/2018/wordml/cex" xmlns:w16cid="http://schemas.microsoft.com/office/word/2016/wordml/cid" xmlns:w16="http://schemas.microsoft.com/office/word/2018/wordml" xmlns:w16sdtdh="http://schemas.microsoft.com/office/word/2020/wordml/sdtdatahash" xmlns:w16se="http://schemas.microsoft.com/office/word/2015/wordml/symex" xmlns:wpg="http://schemas.microsoft.com/office/word/2010/wordprocessingGroup" xmlns:wpi="http://schemas.microsoft.com/office/word/2010/wordprocessingInk" xmlns:wne="http://schemas.microsoft.com/office/word/2006/wordml" xmlns:wps="http://schemas.microsoft.com/office/word/2010/wordprocessingShape" mc:Ignorable="w14 w15 w16se w16cid w16 w16cex w16sdtdh wp14">
+  <w:p>
+    <w:pPr>
+      <w:pStyle w:val="Header"/>
+    </w:pPr>
+    <w:r>
+      <w:t xml:space="preserve">This is a {{ </w:t>
+    </w:r>
+    <w:proofErr w:type="spellStart"/>
+    <w:r>
+      <w:t>head</w:t>
+    </w:r>
+    <w:r>
+      <w:t>er</w:t>
+    </w:r>
+    <w:r>
+      <w:t>_adjective</w:t>
+    </w:r>
+    <w:proofErr w:type="spellEnd"/>
+    <w:r>
+      <w:t xml:space="preserve"> }} don’t you think?</w:t>
+    </w:r>
+  </w:p>
+</w:hdr>
+</file>
+
+<file path=word/header3.xml><?xml version="1.0" encoding="utf-8"?>
+<w:hdr xmlns:wpc="http://schemas.microsoft.com/office/word/2010/wordprocessingCanvas" xmlns:cx="http://schemas.microsoft.com/office/drawing/2014/chartex" xmlns:cx1="http://schemas.microsoft.com/office/drawing/2015/9/8/chartex" xmlns:cx2="http://schemas.microsoft.com/office/drawing/2015/10/21/chartex" xmlns:cx3="http://schemas.microsoft.com/office/drawing/2016/5/9/chartex" xmlns:cx4="http://schemas.microsoft.com/office/drawing/2016/5/10/chartex" xmlns:cx5="http://schemas.microsoft.com/office/drawing/2016/5/11/chartex" xmlns:cx6="http://schemas.microsoft.com/office/drawing/2016/5/12/chartex" xmlns:cx7="http://schemas.microsoft.com/office/drawing/2016/5/13/chartex" xmlns:cx8="http://schemas.microsoft.com/office/drawing/2016/5/14/chartex" xmlns:mc="http://schemas.openxmlformats.org/markup-compatibility/2006" xmlns:aink="http://schemas.microsoft.com/office/drawing/2016/ink" xmlns:am3d="http://schemas.microsoft.com/office/drawing/2017/model3d" xmlns:o="urn:schemas-microsoft-com:office:office" xmlns:oel="http://schemas.microsoft.com/office/2019/extlst" xmlns:r="http://schemas.openxmlformats.org/officeDocument/2006/relationships" xmlns:m="http://schemas.openxmlformats.org/officeDocument/2006/math" xmlns:v="urn:schemas-microsoft-com:vml" xmlns:wp14="http://schemas.microsoft.com/office/word/2010/wordprocessingDrawing" xmlns:wp="http://schemas.openxmlformats.org/drawingml/2006/wordprocessingDrawing" xmlns:w10="urn:schemas-microsoft-com:office:word" xmlns:w="http://schemas.openxmlformats.org/wordprocessingml/2006/main" xmlns:w14="http://schemas.microsoft.com/office/word/2010/wordml" xmlns:w15="http://schemas.microsoft.com/office/word/2012/wordml" xmlns:w16cex="http://schemas.microsoft.com/office/word/2018/wordml/cex" xmlns:w16cid="http://schemas.microsoft.com/office/word/2016/wordml/cid" xmlns:w16="http://schemas.microsoft.com/office/word/2018/wordml" xmlns:w16sdtdh="http://schemas.microsoft.com/office/word/2020/wordml/sdtdatahash" xmlns:w16se="http://schemas.microsoft.com/office/word/2015/wordml/symex" xmlns:wpg="http://schemas.microsoft.com/office/word/2010/wordprocessingGroup" xmlns:wpi="http://schemas.microsoft.com/office/word/2010/wordprocessingInk" xmlns:wne="http://schemas.microsoft.com/office/word/2006/wordml" xmlns:wps="http://schemas.microsoft.com/office/word/2010/wordprocessingShape" mc:Ignorable="w14 w15 w16se w16cid w16 w16cex w16sdtdh wp14">
+  <w:p>
+    <w:pPr>
+      <w:pStyle w:val="Header"/>
+    </w:pPr>
+  </w:p>
+</w:hdr>
 </file>
 
 <file path=word/styles.xml><?xml version="1.0" encoding="utf-8"?>
@@ -248,6 +388,7 @@
     <w:lsdException w:name="HTML Sample" w:semiHidden="1" w:unhideWhenUsed="1"/>
     <w:lsdException w:name="HTML Typewriter" w:semiHidden="1" w:unhideWhenUsed="1"/>
     <w:lsdException w:name="HTML Variable" w:semiHidden="1" w:unhideWhenUsed="1"/>
+    <w:lsdException w:name="Normal Table" w:semiHidden="1" w:unhideWhenUsed="1"/>
     <w:lsdException w:name="annotation subject" w:semiHidden="1" w:unhideWhenUsed="1"/>
     <w:lsdException w:name="No List" w:semiHidden="1" w:unhideWhenUsed="1"/>
     <w:lsdException w:name="Outline List 1" w:semiHidden="1" w:unhideWhenUsed="1"/>
@@ -290,8 +431,11 @@
     <w:lsdException w:name="Table Contemporary" w:semiHidden="1" w:unhideWhenUsed="1"/>
     <w:lsdException w:name="Table Elegant" w:semiHidden="1" w:unhideWhenUsed="1"/>
     <w:lsdException w:name="Table Professional" w:semiHidden="1" w:unhideWhenUsed="1"/>
+    <w:lsdException w:name="Table Subtle 1" w:semiHidden="1" w:unhideWhenUsed="1"/>
     <w:lsdException w:name="Table Subtle 2" w:semiHidden="1" w:unhideWhenUsed="1"/>
     <w:lsdException w:name="Table Web 1" w:semiHidden="1" w:unhideWhenUsed="1"/>
+    <w:lsdException w:name="Table Web 2" w:semiHidden="1" w:unhideWhenUsed="1"/>
+    <w:lsdException w:name="Table Web 3" w:semiHidden="1" w:unhideWhenUsed="1"/>
     <w:lsdException w:name="Balloon Text" w:semiHidden="1" w:unhideWhenUsed="1"/>
     <w:lsdException w:name="Table Grid" w:uiPriority="39"/>
     <w:lsdException w:name="Table Theme" w:semiHidden="1" w:unhideWhenUsed="1"/>
@@ -596,6 +740,48 @@
       </w:tblBorders>
     </w:tblPr>
   </w:style>
+  <w:style w:type="paragraph" w:styleId="Header">
+    <w:name w:val="header"/>
+    <w:basedOn w:val="Normal"/>
+    <w:link w:val="HeaderChar"/>
+    <w:uiPriority w:val="99"/>
+    <w:unhideWhenUsed/>
+    <w:rsid w:val="000D38A7"/>
+    <w:pPr>
+      <w:tabs>
+        <w:tab w:val="center" w:pos="4513"/>
+        <w:tab w:val="right" w:pos="9026"/>
+      </w:tabs>
+    </w:pPr>
+  </w:style>
+  <w:style w:type="character" w:customStyle="1" w:styleId="HeaderChar">
+    <w:name w:val="Header Char"/>
+    <w:basedOn w:val="DefaultParagraphFont"/>
+    <w:link w:val="Header"/>
+    <w:uiPriority w:val="99"/>
+    <w:rsid w:val="000D38A7"/>
+  </w:style>
+  <w:style w:type="paragraph" w:styleId="Footer">
+    <w:name w:val="footer"/>
+    <w:basedOn w:val="Normal"/>
+    <w:link w:val="FooterChar"/>
+    <w:uiPriority w:val="99"/>
+    <w:unhideWhenUsed/>
+    <w:rsid w:val="000D38A7"/>
+    <w:pPr>
+      <w:tabs>
+        <w:tab w:val="center" w:pos="4513"/>
+        <w:tab w:val="right" w:pos="9026"/>
+      </w:tabs>
+    </w:pPr>
+  </w:style>
+  <w:style w:type="character" w:customStyle="1" w:styleId="FooterChar">
+    <w:name w:val="Footer Char"/>
+    <w:basedOn w:val="DefaultParagraphFont"/>
+    <w:link w:val="Footer"/>
+    <w:uiPriority w:val="99"/>
+    <w:rsid w:val="000D38A7"/>
+  </w:style>
 </w:styles>
 </file>
 

</xml_diff>